<commit_message>
git commit -m "Update"
</commit_message>
<xml_diff>
--- a/CV_Kulgeiko/CV_Kulgeyko_QA_ENG.docx
+++ b/CV_Kulgeiko/CV_Kulgeyko_QA_ENG.docx
@@ -243,17 +243,7 @@
           <w:szCs w:val="22"/>
           <w:lang w:val="en-US"/>
         </w:rPr>
-        <w:t>D</w:t>
-      </w:r>
-      <w:r>
-        <w:rPr>
-          <w:rFonts w:ascii="Century Gothic" w:hAnsi="Century Gothic"/>
-          <w:noProof/>
-          <w:sz w:val="22"/>
-          <w:szCs w:val="22"/>
-          <w:lang w:val="en-US"/>
-        </w:rPr>
-        <w:t>ate of birth</w:t>
+        <w:t>Date of birth</w:t>
       </w:r>
       <w:r>
         <w:rPr>
@@ -923,16 +913,16 @@
           <w:rFonts w:ascii="Century Gothic" w:hAnsi="Century Gothic"/>
           <w:b/>
           <w:bCs/>
-          <w:lang w:val="en-US"/>
-        </w:rPr>
-      </w:pPr>
-      <w:r>
-        <w:rPr>
-          <w:rFonts w:ascii="Century Gothic" w:hAnsi="Century Gothic"/>
-          <w:noProof/>
-          <w:sz w:val="22"/>
-          <w:szCs w:val="22"/>
-          <w:lang w:val="en-US"/>
+          <w:lang w:val="de-DE"/>
+        </w:rPr>
+      </w:pPr>
+      <w:r>
+        <w:rPr>
+          <w:rFonts w:ascii="Century Gothic" w:hAnsi="Century Gothic"/>
+          <w:noProof/>
+          <w:sz w:val="22"/>
+          <w:szCs w:val="22"/>
+          <w:lang w:val="de-DE"/>
         </w:rPr>
         <w:t xml:space="preserve">Git Hub: </w:t>
       </w:r>
@@ -942,7 +932,7 @@
           <w:noProof/>
           <w:sz w:val="22"/>
           <w:szCs w:val="22"/>
-          <w:lang w:val="en-US"/>
+          <w:lang w:val="de-DE"/>
         </w:rPr>
         <w:t xml:space="preserve">    </w:t>
       </w:r>
@@ -953,7 +943,7 @@
             <w:rFonts w:ascii="Century Gothic" w:hAnsi="Century Gothic"/>
             <w:b/>
             <w:bCs/>
-            <w:lang w:val="en-US"/>
+            <w:lang w:val="de-DE"/>
           </w:rPr>
           <w:t>https://github.com/LBVF2007/First/tree/master/CV_Kulgeiko</w:t>
         </w:r>
@@ -1162,7 +1152,6 @@
                 <w:lang w:val="en-US"/>
               </w:rPr>
             </w:pPr>
-            <w:proofErr w:type="spellStart"/>
             <w:r>
               <w:rPr>
                 <w:rFonts w:ascii="Century Gothic" w:hAnsi="Century Gothic"/>
@@ -1170,17 +1159,7 @@
                 <w:sz w:val="24"/>
                 <w:lang w:val="en-US"/>
               </w:rPr>
-              <w:t>Zaporizhzhia</w:t>
-            </w:r>
-            <w:proofErr w:type="spellEnd"/>
-            <w:r>
-              <w:rPr>
-                <w:rFonts w:ascii="Century Gothic" w:hAnsi="Century Gothic"/>
-                <w:b/>
-                <w:sz w:val="24"/>
-                <w:lang w:val="en-US"/>
-              </w:rPr>
-              <w:t xml:space="preserve"> State Engineering Academy (ZSEA)</w:t>
+              <w:t>Zaporizhzhia State Engineering Academy (ZSEA)</w:t>
             </w:r>
           </w:p>
           <w:p>
@@ -1788,40 +1767,7 @@
           <w:szCs w:val="22"/>
           <w:lang w:val="en-US"/>
         </w:rPr>
-        <w:t>P</w:t>
-      </w:r>
-      <w:r>
-        <w:rPr>
-          <w:rFonts w:ascii="Century Gothic" w:hAnsi="Century Gothic"/>
-          <w:b/>
-          <w:noProof/>
-          <w:sz w:val="22"/>
-          <w:szCs w:val="22"/>
-          <w:lang w:val="en-US"/>
-        </w:rPr>
-        <w:t>urpose</w:t>
-      </w:r>
-      <w:r>
-        <w:rPr>
-          <w:rFonts w:ascii="Century Gothic" w:hAnsi="Century Gothic"/>
-          <w:b/>
-          <w:noProof/>
-          <w:sz w:val="22"/>
-          <w:szCs w:val="22"/>
-          <w:lang w:val="en-US"/>
-        </w:rPr>
-        <w:t xml:space="preserve"> </w:t>
-      </w:r>
-      <w:r>
-        <w:rPr>
-          <w:rFonts w:ascii="Century Gothic" w:hAnsi="Century Gothic"/>
-          <w:b/>
-          <w:noProof/>
-          <w:sz w:val="22"/>
-          <w:szCs w:val="22"/>
-          <w:lang w:val="en-US"/>
-        </w:rPr>
-        <w:t>/ Motivation</w:t>
+        <w:t>Purpose / Motivation</w:t>
       </w:r>
       <w:r>
         <w:rPr>
@@ -2067,27 +2013,7 @@
           <w:szCs w:val="22"/>
           <w:lang w:val="en-US"/>
         </w:rPr>
-        <w:t xml:space="preserve">- </w:t>
-      </w:r>
-      <w:proofErr w:type="gramStart"/>
-      <w:r>
-        <w:rPr>
-          <w:rFonts w:ascii="Century Gothic" w:hAnsi="Century Gothic"/>
-          <w:sz w:val="22"/>
-          <w:szCs w:val="22"/>
-          <w:lang w:val="en-US"/>
-        </w:rPr>
-        <w:t>Requirements</w:t>
-      </w:r>
-      <w:proofErr w:type="gramEnd"/>
-      <w:r>
-        <w:rPr>
-          <w:rFonts w:ascii="Century Gothic" w:hAnsi="Century Gothic"/>
-          <w:sz w:val="22"/>
-          <w:szCs w:val="22"/>
-          <w:lang w:val="en-US"/>
-        </w:rPr>
-        <w:t xml:space="preserve"> analysis and writing Test cases</w:t>
+        <w:t>- Requirements analysis and writing Test cases</w:t>
       </w:r>
     </w:p>
     <w:p>
@@ -2420,17 +2346,7 @@
           <w:szCs w:val="22"/>
           <w:lang w:val="en-US"/>
         </w:rPr>
-        <w:t>Experience with sniffers: Charlies proxy, Fiddler</w:t>
-      </w:r>
-      <w:r>
-        <w:rPr>
-          <w:rFonts w:ascii="Century Gothic" w:hAnsi="Century Gothic"/>
-          <w:noProof/>
-          <w:sz w:val="22"/>
-          <w:szCs w:val="22"/>
-          <w:lang w:val="en-US"/>
-        </w:rPr>
-        <w:t>, Wireshark</w:t>
+        <w:t>Experience with sniffers: Charlies proxy, Fiddler, Wireshark</w:t>
       </w:r>
     </w:p>
     <w:p>
@@ -2522,367 +2438,7 @@
           <w:szCs w:val="22"/>
           <w:lang w:val="en-US"/>
         </w:rPr>
-        <w:t>Глубокие</w:t>
-      </w:r>
-      <w:r>
-        <w:rPr>
-          <w:rFonts w:ascii="Century Gothic" w:hAnsi="Century Gothic"/>
-          <w:noProof/>
-          <w:sz w:val="22"/>
-          <w:szCs w:val="22"/>
-          <w:lang w:val="en-US"/>
-        </w:rPr>
-        <w:t xml:space="preserve"> </w:t>
-      </w:r>
-      <w:r>
-        <w:rPr>
-          <w:rFonts w:ascii="Century Gothic" w:hAnsi="Century Gothic"/>
-          <w:noProof/>
-          <w:sz w:val="22"/>
-          <w:szCs w:val="22"/>
-          <w:lang w:val="en-US"/>
-        </w:rPr>
-        <w:t>знания</w:t>
-      </w:r>
-      <w:r>
-        <w:rPr>
-          <w:rFonts w:ascii="Century Gothic" w:hAnsi="Century Gothic"/>
-          <w:noProof/>
-          <w:sz w:val="22"/>
-          <w:szCs w:val="22"/>
-          <w:lang w:val="en-US"/>
-        </w:rPr>
-        <w:t xml:space="preserve"> </w:t>
-      </w:r>
-      <w:r>
-        <w:rPr>
-          <w:rFonts w:ascii="Century Gothic" w:hAnsi="Century Gothic"/>
-          <w:noProof/>
-          <w:sz w:val="22"/>
-          <w:szCs w:val="22"/>
-          <w:lang w:val="en-US"/>
-        </w:rPr>
-        <w:t>GSM</w:t>
-      </w:r>
-      <w:r>
-        <w:rPr>
-          <w:rFonts w:ascii="Century Gothic" w:hAnsi="Century Gothic"/>
-          <w:noProof/>
-          <w:sz w:val="22"/>
-          <w:szCs w:val="22"/>
-          <w:lang w:val="en-US"/>
-        </w:rPr>
-        <w:t xml:space="preserve"> </w:t>
-      </w:r>
-      <w:r>
-        <w:rPr>
-          <w:rFonts w:ascii="Century Gothic" w:hAnsi="Century Gothic"/>
-          <w:noProof/>
-          <w:sz w:val="22"/>
-          <w:szCs w:val="22"/>
-          <w:lang w:val="en-US"/>
-        </w:rPr>
-        <w:t>и</w:t>
-      </w:r>
-      <w:r>
-        <w:rPr>
-          <w:rFonts w:ascii="Century Gothic" w:hAnsi="Century Gothic"/>
-          <w:noProof/>
-          <w:sz w:val="22"/>
-          <w:szCs w:val="22"/>
-          <w:lang w:val="en-US"/>
-        </w:rPr>
-        <w:t xml:space="preserve"> </w:t>
-      </w:r>
-      <w:r>
-        <w:rPr>
-          <w:rFonts w:ascii="Century Gothic" w:hAnsi="Century Gothic"/>
-          <w:noProof/>
-          <w:sz w:val="22"/>
-          <w:szCs w:val="22"/>
-          <w:lang w:val="en-US"/>
-        </w:rPr>
-        <w:t>CDMA</w:t>
-      </w:r>
-      <w:r>
-        <w:rPr>
-          <w:rFonts w:ascii="Century Gothic" w:hAnsi="Century Gothic"/>
-          <w:noProof/>
-          <w:sz w:val="22"/>
-          <w:szCs w:val="22"/>
-          <w:lang w:val="en-US"/>
-        </w:rPr>
-        <w:t>,</w:t>
-      </w:r>
-      <w:r>
-        <w:rPr>
-          <w:rFonts w:ascii="Century Gothic" w:hAnsi="Century Gothic"/>
-          <w:noProof/>
-          <w:sz w:val="22"/>
-          <w:szCs w:val="22"/>
-          <w:lang w:val="en-US"/>
-        </w:rPr>
-        <w:t xml:space="preserve"> </w:t>
-      </w:r>
-      <w:r>
-        <w:rPr>
-          <w:rFonts w:ascii="Century Gothic" w:hAnsi="Century Gothic"/>
-          <w:noProof/>
-          <w:sz w:val="22"/>
-          <w:szCs w:val="22"/>
-          <w:lang w:val="en-US"/>
-        </w:rPr>
-        <w:t>опыт</w:t>
-      </w:r>
-      <w:r>
-        <w:rPr>
-          <w:rFonts w:ascii="Century Gothic" w:hAnsi="Century Gothic"/>
-          <w:noProof/>
-          <w:sz w:val="22"/>
-          <w:szCs w:val="22"/>
-          <w:lang w:val="en-US"/>
-        </w:rPr>
-        <w:t xml:space="preserve"> </w:t>
-      </w:r>
-      <w:r>
-        <w:rPr>
-          <w:rFonts w:ascii="Century Gothic" w:hAnsi="Century Gothic"/>
-          <w:noProof/>
-          <w:sz w:val="22"/>
-          <w:szCs w:val="22"/>
-          <w:lang w:val="en-US"/>
-        </w:rPr>
-        <w:t>работы</w:t>
-      </w:r>
-      <w:r>
-        <w:rPr>
-          <w:rFonts w:ascii="Century Gothic" w:hAnsi="Century Gothic"/>
-          <w:noProof/>
-          <w:sz w:val="22"/>
-          <w:szCs w:val="22"/>
-          <w:lang w:val="en-US"/>
-        </w:rPr>
-        <w:t xml:space="preserve"> </w:t>
-      </w:r>
-      <w:r>
-        <w:rPr>
-          <w:rFonts w:ascii="Century Gothic" w:hAnsi="Century Gothic"/>
-          <w:noProof/>
-          <w:sz w:val="22"/>
-          <w:szCs w:val="22"/>
-          <w:lang w:val="en-US"/>
-        </w:rPr>
-        <w:t>в</w:t>
-      </w:r>
-      <w:r>
-        <w:rPr>
-          <w:rFonts w:ascii="Century Gothic" w:hAnsi="Century Gothic"/>
-          <w:noProof/>
-          <w:sz w:val="22"/>
-          <w:szCs w:val="22"/>
-          <w:lang w:val="en-US"/>
-        </w:rPr>
-        <w:t xml:space="preserve"> </w:t>
-      </w:r>
-      <w:r>
-        <w:rPr>
-          <w:rFonts w:ascii="Century Gothic" w:hAnsi="Century Gothic"/>
-          <w:noProof/>
-          <w:sz w:val="22"/>
-          <w:szCs w:val="22"/>
-          <w:lang w:val="en-US"/>
-        </w:rPr>
-        <w:t>сфере</w:t>
-      </w:r>
-      <w:r>
-        <w:rPr>
-          <w:rFonts w:ascii="Century Gothic" w:hAnsi="Century Gothic"/>
-          <w:noProof/>
-          <w:sz w:val="22"/>
-          <w:szCs w:val="22"/>
-          <w:lang w:val="en-US"/>
-        </w:rPr>
-        <w:t xml:space="preserve"> </w:t>
-      </w:r>
-      <w:r>
-        <w:rPr>
-          <w:rFonts w:ascii="Century Gothic" w:hAnsi="Century Gothic"/>
-          <w:noProof/>
-          <w:sz w:val="22"/>
-          <w:szCs w:val="22"/>
-          <w:lang w:val="en-US"/>
-        </w:rPr>
-        <w:t>телекоммуникаций:</w:t>
-      </w:r>
-      <w:r>
-        <w:rPr>
-          <w:rFonts w:ascii="Century Gothic" w:hAnsi="Century Gothic"/>
-          <w:noProof/>
-          <w:sz w:val="22"/>
-          <w:szCs w:val="22"/>
-          <w:lang w:val="en-US"/>
-        </w:rPr>
-        <w:t xml:space="preserve"> </w:t>
-      </w:r>
-      <w:r>
-        <w:rPr>
-          <w:rFonts w:ascii="Century Gothic" w:hAnsi="Century Gothic"/>
-          <w:noProof/>
-          <w:sz w:val="22"/>
-          <w:szCs w:val="22"/>
-          <w:lang w:val="en-US"/>
-        </w:rPr>
-        <w:t>в</w:t>
-      </w:r>
-      <w:r>
-        <w:rPr>
-          <w:rFonts w:ascii="Century Gothic" w:hAnsi="Century Gothic"/>
-          <w:noProof/>
-          <w:sz w:val="22"/>
-          <w:szCs w:val="22"/>
-          <w:lang w:val="en-US"/>
-        </w:rPr>
-        <w:t xml:space="preserve"> </w:t>
-      </w:r>
-      <w:r>
-        <w:rPr>
-          <w:rFonts w:ascii="Century Gothic" w:hAnsi="Century Gothic"/>
-          <w:noProof/>
-          <w:sz w:val="22"/>
-          <w:szCs w:val="22"/>
-          <w:lang w:val="en-US"/>
-        </w:rPr>
-        <w:t>строительстве,</w:t>
-      </w:r>
-      <w:r>
-        <w:rPr>
-          <w:rFonts w:ascii="Century Gothic" w:hAnsi="Century Gothic"/>
-          <w:noProof/>
-          <w:sz w:val="22"/>
-          <w:szCs w:val="22"/>
-          <w:lang w:val="en-US"/>
-        </w:rPr>
-        <w:t xml:space="preserve"> </w:t>
-      </w:r>
-      <w:r>
-        <w:rPr>
-          <w:rFonts w:ascii="Century Gothic" w:hAnsi="Century Gothic"/>
-          <w:noProof/>
-          <w:sz w:val="22"/>
-          <w:szCs w:val="22"/>
-          <w:lang w:val="en-US"/>
-        </w:rPr>
-        <w:t>инсталляции</w:t>
-      </w:r>
-      <w:r>
-        <w:rPr>
-          <w:rFonts w:ascii="Century Gothic" w:hAnsi="Century Gothic"/>
-          <w:noProof/>
-          <w:sz w:val="22"/>
-          <w:szCs w:val="22"/>
-          <w:lang w:val="en-US"/>
-        </w:rPr>
-        <w:t xml:space="preserve"> </w:t>
-      </w:r>
-      <w:r>
-        <w:rPr>
-          <w:rFonts w:ascii="Century Gothic" w:hAnsi="Century Gothic"/>
-          <w:noProof/>
-          <w:sz w:val="22"/>
-          <w:szCs w:val="22"/>
-          <w:lang w:val="en-US"/>
-        </w:rPr>
-        <w:t>и</w:t>
-      </w:r>
-      <w:r>
-        <w:rPr>
-          <w:rFonts w:ascii="Century Gothic" w:hAnsi="Century Gothic"/>
-          <w:noProof/>
-          <w:sz w:val="22"/>
-          <w:szCs w:val="22"/>
-          <w:lang w:val="en-US"/>
-        </w:rPr>
-        <w:t xml:space="preserve"> </w:t>
-      </w:r>
-      <w:r>
-        <w:rPr>
-          <w:rFonts w:ascii="Century Gothic" w:hAnsi="Century Gothic"/>
-          <w:noProof/>
-          <w:sz w:val="22"/>
-          <w:szCs w:val="22"/>
-          <w:lang w:val="en-US"/>
-        </w:rPr>
-        <w:t>эксплуатации</w:t>
-      </w:r>
-      <w:r>
-        <w:rPr>
-          <w:rFonts w:ascii="Century Gothic" w:hAnsi="Century Gothic"/>
-          <w:noProof/>
-          <w:sz w:val="22"/>
-          <w:szCs w:val="22"/>
-          <w:lang w:val="en-US"/>
-        </w:rPr>
-        <w:t xml:space="preserve"> </w:t>
-      </w:r>
-      <w:r>
-        <w:rPr>
-          <w:rFonts w:ascii="Century Gothic" w:hAnsi="Century Gothic"/>
-          <w:noProof/>
-          <w:sz w:val="22"/>
-          <w:szCs w:val="22"/>
-          <w:lang w:val="en-US"/>
-        </w:rPr>
-        <w:t>объектов</w:t>
-      </w:r>
-      <w:r>
-        <w:rPr>
-          <w:rFonts w:ascii="Century Gothic" w:hAnsi="Century Gothic"/>
-          <w:noProof/>
-          <w:sz w:val="22"/>
-          <w:szCs w:val="22"/>
-          <w:lang w:val="en-US"/>
-        </w:rPr>
-        <w:t xml:space="preserve"> </w:t>
-      </w:r>
-      <w:r>
-        <w:rPr>
-          <w:rFonts w:ascii="Century Gothic" w:hAnsi="Century Gothic"/>
-          <w:noProof/>
-          <w:sz w:val="22"/>
-          <w:szCs w:val="22"/>
-          <w:lang w:val="en-US"/>
-        </w:rPr>
-        <w:t>мобильной</w:t>
-      </w:r>
-      <w:r>
-        <w:rPr>
-          <w:rFonts w:ascii="Century Gothic" w:hAnsi="Century Gothic"/>
-          <w:noProof/>
-          <w:sz w:val="22"/>
-          <w:szCs w:val="22"/>
-          <w:lang w:val="en-US"/>
-        </w:rPr>
-        <w:t xml:space="preserve"> </w:t>
-      </w:r>
-      <w:r>
-        <w:rPr>
-          <w:rFonts w:ascii="Century Gothic" w:hAnsi="Century Gothic"/>
-          <w:noProof/>
-          <w:sz w:val="22"/>
-          <w:szCs w:val="22"/>
-          <w:lang w:val="en-US"/>
-        </w:rPr>
-        <w:t>связи</w:t>
-      </w:r>
-      <w:r>
-        <w:rPr>
-          <w:rFonts w:ascii="Century Gothic" w:hAnsi="Century Gothic"/>
-          <w:noProof/>
-          <w:sz w:val="22"/>
-          <w:szCs w:val="22"/>
-          <w:lang w:val="en-US"/>
-        </w:rPr>
-        <w:t>.</w:t>
+        <w:t>Deep knowledge of GSM and CDMA, experience in the field of telecommunications: in the construction, installation and operation of mobile communication facilities.</w:t>
       </w:r>
     </w:p>
     <w:p>
@@ -2908,239 +2464,15 @@
           <w:szCs w:val="22"/>
           <w:lang w:val="en-US"/>
         </w:rPr>
-        <w:t xml:space="preserve"> </w:t>
-      </w:r>
-      <w:r>
-        <w:rPr>
-          <w:rFonts w:ascii="Century Gothic" w:hAnsi="Century Gothic"/>
-          <w:noProof/>
-          <w:sz w:val="22"/>
-          <w:szCs w:val="22"/>
-          <w:lang w:val="en-US"/>
-        </w:rPr>
-        <w:t>Опыт</w:t>
-      </w:r>
-      <w:r>
-        <w:rPr>
-          <w:rFonts w:ascii="Century Gothic" w:hAnsi="Century Gothic"/>
-          <w:noProof/>
-          <w:sz w:val="22"/>
-          <w:szCs w:val="22"/>
-          <w:lang w:val="en-US"/>
-        </w:rPr>
-        <w:t xml:space="preserve"> </w:t>
-      </w:r>
-      <w:r>
-        <w:rPr>
-          <w:rFonts w:ascii="Century Gothic" w:hAnsi="Century Gothic"/>
-          <w:noProof/>
-          <w:sz w:val="22"/>
-          <w:szCs w:val="22"/>
-          <w:lang w:val="en-US"/>
-        </w:rPr>
-        <w:t>работы</w:t>
-      </w:r>
-      <w:r>
-        <w:rPr>
-          <w:rFonts w:ascii="Century Gothic" w:hAnsi="Century Gothic"/>
-          <w:noProof/>
-          <w:sz w:val="22"/>
-          <w:szCs w:val="22"/>
-          <w:lang w:val="en-US"/>
-        </w:rPr>
-        <w:t xml:space="preserve"> </w:t>
-      </w:r>
-      <w:r>
-        <w:rPr>
-          <w:rFonts w:ascii="Century Gothic" w:hAnsi="Century Gothic"/>
-          <w:noProof/>
-          <w:sz w:val="22"/>
-          <w:szCs w:val="22"/>
-          <w:lang w:val="en-US"/>
-        </w:rPr>
-        <w:t>с</w:t>
-      </w:r>
-      <w:r>
-        <w:rPr>
-          <w:rFonts w:ascii="Century Gothic" w:hAnsi="Century Gothic"/>
-          <w:noProof/>
-          <w:sz w:val="22"/>
-          <w:szCs w:val="22"/>
-          <w:lang w:val="en-US"/>
-        </w:rPr>
-        <w:t xml:space="preserve"> </w:t>
-      </w:r>
-      <w:r>
-        <w:rPr>
-          <w:rFonts w:ascii="Century Gothic" w:hAnsi="Century Gothic"/>
-          <w:noProof/>
-          <w:sz w:val="22"/>
-          <w:szCs w:val="22"/>
-          <w:lang w:val="en-US"/>
-        </w:rPr>
-        <w:t>подрядными</w:t>
-      </w:r>
-      <w:r>
-        <w:rPr>
-          <w:rFonts w:ascii="Century Gothic" w:hAnsi="Century Gothic"/>
-          <w:noProof/>
-          <w:sz w:val="22"/>
-          <w:szCs w:val="22"/>
-          <w:lang w:val="en-US"/>
-        </w:rPr>
-        <w:t xml:space="preserve"> </w:t>
-      </w:r>
-      <w:r>
-        <w:rPr>
-          <w:rFonts w:ascii="Century Gothic" w:hAnsi="Century Gothic"/>
-          <w:noProof/>
-          <w:sz w:val="22"/>
-          <w:szCs w:val="22"/>
-          <w:lang w:val="en-US"/>
-        </w:rPr>
-        <w:t>организациями</w:t>
-      </w:r>
-      <w:r>
-        <w:rPr>
-          <w:rFonts w:ascii="Century Gothic" w:hAnsi="Century Gothic"/>
-          <w:noProof/>
-          <w:sz w:val="22"/>
-          <w:szCs w:val="22"/>
-          <w:lang w:val="en-US"/>
-        </w:rPr>
-        <w:t xml:space="preserve"> </w:t>
-      </w:r>
-      <w:r>
-        <w:rPr>
-          <w:rFonts w:ascii="Century Gothic" w:hAnsi="Century Gothic"/>
-          <w:noProof/>
-          <w:sz w:val="22"/>
-          <w:szCs w:val="22"/>
-          <w:lang w:val="en-US"/>
-        </w:rPr>
-        <w:t>и</w:t>
-      </w:r>
-      <w:r>
-        <w:rPr>
-          <w:rFonts w:ascii="Century Gothic" w:hAnsi="Century Gothic"/>
-          <w:noProof/>
-          <w:sz w:val="22"/>
-          <w:szCs w:val="22"/>
-          <w:lang w:val="en-US"/>
-        </w:rPr>
-        <w:t xml:space="preserve"> </w:t>
-      </w:r>
-      <w:r>
-        <w:rPr>
-          <w:rFonts w:ascii="Century Gothic" w:hAnsi="Century Gothic"/>
-          <w:noProof/>
-          <w:sz w:val="22"/>
-          <w:szCs w:val="22"/>
-          <w:lang w:val="en-US"/>
-        </w:rPr>
-        <w:t>контроля</w:t>
-      </w:r>
-      <w:r>
-        <w:rPr>
-          <w:rFonts w:ascii="Century Gothic" w:hAnsi="Century Gothic"/>
-          <w:noProof/>
-          <w:sz w:val="22"/>
-          <w:szCs w:val="22"/>
-          <w:lang w:val="en-US"/>
-        </w:rPr>
-        <w:t xml:space="preserve"> </w:t>
-      </w:r>
-      <w:r>
-        <w:rPr>
-          <w:rFonts w:ascii="Century Gothic" w:hAnsi="Century Gothic"/>
-          <w:noProof/>
-          <w:sz w:val="22"/>
-          <w:szCs w:val="22"/>
-          <w:lang w:val="en-US"/>
-        </w:rPr>
-        <w:t xml:space="preserve">качества </w:t>
-      </w:r>
-      <w:r>
-        <w:rPr>
-          <w:rFonts w:ascii="Century Gothic" w:hAnsi="Century Gothic"/>
-          <w:noProof/>
-          <w:sz w:val="22"/>
-          <w:szCs w:val="22"/>
-          <w:lang w:val="en-US"/>
-        </w:rPr>
-        <w:t>выполняемых</w:t>
-      </w:r>
-      <w:r>
-        <w:rPr>
-          <w:rFonts w:ascii="Century Gothic" w:hAnsi="Century Gothic"/>
-          <w:noProof/>
-          <w:sz w:val="22"/>
-          <w:szCs w:val="22"/>
-          <w:lang w:val="en-US"/>
-        </w:rPr>
-        <w:t xml:space="preserve"> </w:t>
-      </w:r>
-      <w:r>
-        <w:rPr>
-          <w:rFonts w:ascii="Century Gothic" w:hAnsi="Century Gothic"/>
-          <w:noProof/>
-          <w:sz w:val="22"/>
-          <w:szCs w:val="22"/>
-          <w:lang w:val="en-US"/>
-        </w:rPr>
-        <w:t>работ,</w:t>
-      </w:r>
-      <w:r>
-        <w:rPr>
-          <w:rFonts w:ascii="Century Gothic" w:hAnsi="Century Gothic"/>
-          <w:noProof/>
-          <w:sz w:val="22"/>
-          <w:szCs w:val="22"/>
-          <w:lang w:val="en-US"/>
-        </w:rPr>
-        <w:t xml:space="preserve"> </w:t>
-      </w:r>
-      <w:r>
-        <w:rPr>
-          <w:rFonts w:ascii="Century Gothic" w:hAnsi="Century Gothic"/>
-          <w:noProof/>
-          <w:sz w:val="22"/>
-          <w:szCs w:val="22"/>
-          <w:lang w:val="en-US"/>
-        </w:rPr>
-        <w:t>технический</w:t>
-      </w:r>
-      <w:r>
-        <w:rPr>
-          <w:rFonts w:ascii="Century Gothic" w:hAnsi="Century Gothic"/>
-          <w:noProof/>
-          <w:sz w:val="22"/>
-          <w:szCs w:val="22"/>
-          <w:lang w:val="en-US"/>
-        </w:rPr>
-        <w:t xml:space="preserve"> </w:t>
-      </w:r>
-      <w:r>
-        <w:rPr>
-          <w:rFonts w:ascii="Century Gothic" w:hAnsi="Century Gothic"/>
-          <w:noProof/>
-          <w:sz w:val="22"/>
-          <w:szCs w:val="22"/>
-          <w:lang w:val="en-US"/>
-        </w:rPr>
-        <w:t>надзор.</w:t>
-      </w:r>
-    </w:p>
-    <w:p>
-      <w:pPr>
-        <w:pStyle w:val="a4"/>
+        <w:t>Experience in working with contractors and quality control of work performed, technical supervision.</w:t>
+      </w:r>
+    </w:p>
+    <w:p>
+      <w:pPr>
         <w:numPr>
           <w:ilvl w:val="0"/>
           <w:numId w:val="1"/>
         </w:numPr>
-        <w:tabs>
-          <w:tab w:val="num" w:pos="927"/>
-        </w:tabs>
         <w:jc w:val="both"/>
         <w:rPr>
           <w:rFonts w:ascii="Century Gothic" w:hAnsi="Century Gothic"/>
@@ -3158,109 +2490,15 @@
           <w:szCs w:val="22"/>
           <w:lang w:val="en-US"/>
         </w:rPr>
-        <w:t>Участие</w:t>
-      </w:r>
-      <w:r>
-        <w:rPr>
-          <w:rFonts w:ascii="Century Gothic" w:hAnsi="Century Gothic"/>
-          <w:noProof/>
-          <w:sz w:val="22"/>
-          <w:szCs w:val="22"/>
-          <w:lang w:val="en-US"/>
-        </w:rPr>
-        <w:t xml:space="preserve"> </w:t>
-      </w:r>
-      <w:r>
-        <w:rPr>
-          <w:rFonts w:ascii="Century Gothic" w:hAnsi="Century Gothic"/>
-          <w:noProof/>
-          <w:sz w:val="22"/>
-          <w:szCs w:val="22"/>
-          <w:lang w:val="en-US"/>
-        </w:rPr>
-        <w:t>в</w:t>
-      </w:r>
-      <w:r>
-        <w:rPr>
-          <w:rFonts w:ascii="Century Gothic" w:hAnsi="Century Gothic"/>
-          <w:noProof/>
-          <w:sz w:val="22"/>
-          <w:szCs w:val="22"/>
-          <w:lang w:val="en-US"/>
-        </w:rPr>
-        <w:t xml:space="preserve"> </w:t>
-      </w:r>
-      <w:r>
-        <w:rPr>
-          <w:rFonts w:ascii="Century Gothic" w:hAnsi="Century Gothic"/>
-          <w:noProof/>
-          <w:sz w:val="22"/>
-          <w:szCs w:val="22"/>
-          <w:lang w:val="en-US"/>
-        </w:rPr>
-        <w:t>разработке</w:t>
-      </w:r>
-      <w:r>
-        <w:rPr>
-          <w:rFonts w:ascii="Century Gothic" w:hAnsi="Century Gothic"/>
-          <w:noProof/>
-          <w:sz w:val="22"/>
-          <w:szCs w:val="22"/>
-          <w:lang w:val="en-US"/>
-        </w:rPr>
-        <w:t xml:space="preserve"> </w:t>
-      </w:r>
-      <w:r>
-        <w:rPr>
-          <w:rFonts w:ascii="Century Gothic" w:hAnsi="Century Gothic"/>
-          <w:noProof/>
-          <w:sz w:val="22"/>
-          <w:szCs w:val="22"/>
-          <w:lang w:val="en-US"/>
-        </w:rPr>
-        <w:t>энергосберегающих</w:t>
-      </w:r>
-      <w:r>
-        <w:rPr>
-          <w:rFonts w:ascii="Century Gothic" w:hAnsi="Century Gothic"/>
-          <w:noProof/>
-          <w:sz w:val="22"/>
-          <w:szCs w:val="22"/>
-          <w:lang w:val="en-US"/>
-        </w:rPr>
-        <w:t xml:space="preserve"> </w:t>
-      </w:r>
-      <w:r>
-        <w:rPr>
-          <w:rFonts w:ascii="Century Gothic" w:hAnsi="Century Gothic"/>
-          <w:noProof/>
-          <w:sz w:val="22"/>
-          <w:szCs w:val="22"/>
-          <w:lang w:val="en-US"/>
-        </w:rPr>
-        <w:t>проектов</w:t>
-      </w:r>
-      <w:r>
-        <w:rPr>
-          <w:rFonts w:ascii="Century Gothic" w:hAnsi="Century Gothic"/>
-          <w:noProof/>
-          <w:sz w:val="22"/>
-          <w:szCs w:val="22"/>
-          <w:lang w:val="en-US"/>
-        </w:rPr>
-        <w:t>.</w:t>
-      </w:r>
-    </w:p>
-    <w:p>
-      <w:pPr>
-        <w:pStyle w:val="a4"/>
+        <w:t>Participation in the development of energy saving projects.</w:t>
+      </w:r>
+    </w:p>
+    <w:p>
+      <w:pPr>
         <w:numPr>
           <w:ilvl w:val="0"/>
           <w:numId w:val="1"/>
         </w:numPr>
-        <w:tabs>
-          <w:tab w:val="num" w:pos="927"/>
-        </w:tabs>
         <w:jc w:val="both"/>
         <w:rPr>
           <w:rFonts w:ascii="Century Gothic" w:hAnsi="Century Gothic"/>
@@ -3278,57 +2516,7 @@
           <w:szCs w:val="22"/>
           <w:lang w:val="en-US"/>
         </w:rPr>
-        <w:t>Оформление</w:t>
-      </w:r>
-      <w:r>
-        <w:rPr>
-          <w:rFonts w:ascii="Century Gothic" w:hAnsi="Century Gothic"/>
-          <w:noProof/>
-          <w:sz w:val="22"/>
-          <w:szCs w:val="22"/>
-          <w:lang w:val="en-US"/>
-        </w:rPr>
-        <w:t xml:space="preserve"> </w:t>
-      </w:r>
-      <w:r>
-        <w:rPr>
-          <w:rFonts w:ascii="Century Gothic" w:hAnsi="Century Gothic"/>
-          <w:noProof/>
-          <w:sz w:val="22"/>
-          <w:szCs w:val="22"/>
-          <w:lang w:val="en-US"/>
-        </w:rPr>
-        <w:t>технической</w:t>
-      </w:r>
-      <w:r>
-        <w:rPr>
-          <w:rFonts w:ascii="Century Gothic" w:hAnsi="Century Gothic"/>
-          <w:noProof/>
-          <w:sz w:val="22"/>
-          <w:szCs w:val="22"/>
-          <w:lang w:val="en-US"/>
-        </w:rPr>
-        <w:t xml:space="preserve"> </w:t>
-      </w:r>
-      <w:r>
-        <w:rPr>
-          <w:rFonts w:ascii="Century Gothic" w:hAnsi="Century Gothic"/>
-          <w:noProof/>
-          <w:sz w:val="22"/>
-          <w:szCs w:val="22"/>
-          <w:lang w:val="en-US"/>
-        </w:rPr>
-        <w:t>документации</w:t>
-      </w:r>
-      <w:r>
-        <w:rPr>
-          <w:rFonts w:ascii="Century Gothic" w:hAnsi="Century Gothic"/>
-          <w:noProof/>
-          <w:sz w:val="22"/>
-          <w:szCs w:val="22"/>
-          <w:lang w:val="en-US"/>
-        </w:rPr>
-        <w:t>.</w:t>
+        <w:t>Registration of technical documentation.</w:t>
       </w:r>
     </w:p>
     <w:p>
@@ -3977,83 +3165,7 @@
                 <w:szCs w:val="22"/>
                 <w:lang w:val="en-US"/>
               </w:rPr>
-              <w:t>Freelance on crow-funding platforms:</w:t>
-            </w:r>
-            <w:r>
-              <w:rPr>
-                <w:rFonts w:ascii="Century Gothic" w:hAnsi="Century Gothic"/>
-                <w:bCs/>
-                <w:sz w:val="22"/>
-                <w:szCs w:val="22"/>
-                <w:lang w:val="en-US"/>
-              </w:rPr>
-              <w:t xml:space="preserve"> </w:t>
-            </w:r>
-            <w:proofErr w:type="spellStart"/>
-            <w:r>
-              <w:rPr>
-                <w:rFonts w:ascii="Century Gothic" w:hAnsi="Century Gothic"/>
-                <w:bCs/>
-                <w:sz w:val="22"/>
-                <w:szCs w:val="22"/>
-                <w:lang w:val="en-US"/>
-              </w:rPr>
-              <w:t>Utest</w:t>
-            </w:r>
-            <w:proofErr w:type="spellEnd"/>
-            <w:r>
-              <w:rPr>
-                <w:rFonts w:ascii="Century Gothic" w:hAnsi="Century Gothic"/>
-                <w:bCs/>
-                <w:sz w:val="22"/>
-                <w:szCs w:val="22"/>
-                <w:lang w:val="en-US"/>
-              </w:rPr>
-              <w:t xml:space="preserve">, </w:t>
-            </w:r>
-            <w:proofErr w:type="spellStart"/>
-            <w:r>
-              <w:rPr>
-                <w:rFonts w:ascii="Century Gothic" w:hAnsi="Century Gothic"/>
-                <w:bCs/>
-                <w:sz w:val="22"/>
-                <w:szCs w:val="22"/>
-                <w:lang w:val="en-US"/>
-              </w:rPr>
-              <w:t>bugfinders</w:t>
-            </w:r>
-            <w:proofErr w:type="spellEnd"/>
-            <w:r>
-              <w:rPr>
-                <w:rFonts w:ascii="Century Gothic" w:hAnsi="Century Gothic"/>
-                <w:bCs/>
-                <w:sz w:val="22"/>
-                <w:szCs w:val="22"/>
-                <w:lang w:val="en-US"/>
-              </w:rPr>
-              <w:t xml:space="preserve"> and </w:t>
-            </w:r>
-            <w:proofErr w:type="spellStart"/>
-            <w:r>
-              <w:rPr>
-                <w:rFonts w:ascii="Century Gothic" w:hAnsi="Century Gothic"/>
-                <w:bCs/>
-                <w:sz w:val="22"/>
-                <w:szCs w:val="22"/>
-                <w:lang w:val="en-US"/>
-              </w:rPr>
-              <w:t>Passbrains</w:t>
-            </w:r>
-            <w:proofErr w:type="spellEnd"/>
-            <w:r>
-              <w:rPr>
-                <w:rFonts w:ascii="Century Gothic" w:hAnsi="Century Gothic"/>
-                <w:bCs/>
-                <w:sz w:val="22"/>
-                <w:szCs w:val="22"/>
-                <w:lang w:val="en-US"/>
-              </w:rPr>
-              <w:t>.</w:t>
+              <w:t>Freelance on crow-funding platforms: Utest, bugfinders and Passbrains.</w:t>
             </w:r>
           </w:p>
           <w:p>
@@ -4158,17 +3270,7 @@
                 <w:szCs w:val="22"/>
                 <w:lang w:val="en-US"/>
               </w:rPr>
-              <w:t>Finished</w:t>
-            </w:r>
-            <w:r>
-              <w:rPr>
-                <w:rFonts w:ascii="Century Gothic" w:hAnsi="Century Gothic"/>
-                <w:bCs/>
-                <w:sz w:val="22"/>
-                <w:szCs w:val="22"/>
-                <w:lang w:val="en-US"/>
-              </w:rPr>
-              <w:t xml:space="preserve"> Courses: Software-testing.ru - Design Test Techniques, Mobile Application Testing.</w:t>
+              <w:t>Finished Courses: Software-testing.ru - Design Test Techniques, Mobile Application Testing.</w:t>
             </w:r>
           </w:p>
           <w:p>
@@ -4237,27 +3339,7 @@
                 <w:szCs w:val="22"/>
                 <w:lang w:val="en-US"/>
               </w:rPr>
-              <w:t xml:space="preserve">Finished the QA Course of </w:t>
-            </w:r>
-            <w:r>
-              <w:rPr>
-                <w:rFonts w:ascii="Century Gothic" w:hAnsi="Century Gothic"/>
-                <w:bCs/>
-                <w:sz w:val="22"/>
-                <w:szCs w:val="22"/>
-                <w:lang w:val="en-US"/>
-              </w:rPr>
-              <w:t>Portnov</w:t>
-            </w:r>
-            <w:r>
-              <w:rPr>
-                <w:rFonts w:ascii="Century Gothic" w:hAnsi="Century Gothic"/>
-                <w:bCs/>
-                <w:sz w:val="22"/>
-                <w:szCs w:val="22"/>
-                <w:lang w:val="en-US"/>
-              </w:rPr>
-              <w:t xml:space="preserve"> School - 2018</w:t>
+              <w:t>Finished the QA Course of Portnov School - 2018</w:t>
             </w:r>
           </w:p>
           <w:p>
@@ -4355,29 +3437,7 @@
                 <w:szCs w:val="22"/>
                 <w:lang w:val="en-US"/>
               </w:rPr>
-              <w:t>LLC "</w:t>
-            </w:r>
-            <w:proofErr w:type="spellStart"/>
-            <w:r>
-              <w:rPr>
-                <w:rFonts w:ascii="Century Gothic" w:hAnsi="Century Gothic"/>
-                <w:bCs/>
-                <w:sz w:val="22"/>
-                <w:szCs w:val="22"/>
-                <w:lang w:val="en-US"/>
-              </w:rPr>
-              <w:t>Intertelecom</w:t>
-            </w:r>
-            <w:proofErr w:type="spellEnd"/>
-            <w:r>
-              <w:rPr>
-                <w:rFonts w:ascii="Century Gothic" w:hAnsi="Century Gothic"/>
-                <w:bCs/>
-                <w:sz w:val="22"/>
-                <w:szCs w:val="22"/>
-                <w:lang w:val="en-US"/>
-              </w:rPr>
-              <w:t>" - Mobile communication operator</w:t>
+              <w:t>LLC "Intertelecom" - Mobile communication operator</w:t>
             </w:r>
           </w:p>
           <w:p>
@@ -4436,29 +3496,7 @@
                 <w:szCs w:val="22"/>
                 <w:lang w:val="en-US"/>
               </w:rPr>
-              <w:t>LLC "Deka Service" - general contractor "</w:t>
-            </w:r>
-            <w:proofErr w:type="spellStart"/>
-            <w:r>
-              <w:rPr>
-                <w:rFonts w:ascii="Century Gothic" w:hAnsi="Century Gothic"/>
-                <w:bCs/>
-                <w:sz w:val="22"/>
-                <w:szCs w:val="22"/>
-                <w:lang w:val="en-US"/>
-              </w:rPr>
-              <w:t>Astelit</w:t>
-            </w:r>
-            <w:proofErr w:type="spellEnd"/>
-            <w:r>
-              <w:rPr>
-                <w:rFonts w:ascii="Century Gothic" w:hAnsi="Century Gothic"/>
-                <w:bCs/>
-                <w:sz w:val="22"/>
-                <w:szCs w:val="22"/>
-                <w:lang w:val="en-US"/>
-              </w:rPr>
-              <w:t>" LifeCell</w:t>
+              <w:t>LLC "Deka Service" - general contractor "Astelit" LifeCell</w:t>
             </w:r>
           </w:p>
           <w:p>
@@ -4707,29 +3745,7 @@
           <w:szCs w:val="22"/>
           <w:lang w:val="en-US"/>
         </w:rPr>
-        <w:t>Russian</w:t>
-      </w:r>
-      <w:r>
-        <w:rPr>
-          <w:rFonts w:ascii="Century Gothic" w:hAnsi="Century Gothic"/>
-          <w:bCs/>
-          <w:noProof/>
-          <w:sz w:val="22"/>
-          <w:szCs w:val="22"/>
-          <w:lang w:val="en-US"/>
-        </w:rPr>
-        <w:t xml:space="preserve">   </w:t>
-      </w:r>
-      <w:r>
-        <w:rPr>
-          <w:rFonts w:ascii="Century Gothic" w:hAnsi="Century Gothic"/>
-          <w:bCs/>
-          <w:noProof/>
-          <w:sz w:val="22"/>
-          <w:szCs w:val="22"/>
-          <w:lang w:val="en-US"/>
-        </w:rPr>
-        <w:t xml:space="preserve"> - native</w:t>
+        <w:t>Russian    - native</w:t>
       </w:r>
     </w:p>
     <w:p>
@@ -5420,27 +4436,7 @@
           <w:szCs w:val="22"/>
           <w:lang w:val="en-US"/>
         </w:rPr>
-        <w:t xml:space="preserve">- </w:t>
-      </w:r>
-      <w:r>
-        <w:rPr>
-          <w:rFonts w:ascii="Century Gothic" w:hAnsi="Century Gothic"/>
-          <w:noProof/>
-          <w:sz w:val="22"/>
-          <w:szCs w:val="22"/>
-          <w:lang w:val="en-US"/>
-        </w:rPr>
-        <w:t>P</w:t>
-      </w:r>
-      <w:r>
-        <w:rPr>
-          <w:rFonts w:ascii="Century Gothic" w:hAnsi="Century Gothic"/>
-          <w:noProof/>
-          <w:sz w:val="22"/>
-          <w:szCs w:val="22"/>
-          <w:lang w:val="en-US"/>
-        </w:rPr>
-        <w:t>erfectionism and punctuality</w:t>
+        <w:t>- Perfectionism and punctuality</w:t>
       </w:r>
     </w:p>
     <w:p>
@@ -5463,27 +4459,7 @@
           <w:szCs w:val="22"/>
           <w:lang w:val="en-US"/>
         </w:rPr>
-        <w:t xml:space="preserve">- </w:t>
-      </w:r>
-      <w:r>
-        <w:rPr>
-          <w:rFonts w:ascii="Century Gothic" w:hAnsi="Century Gothic"/>
-          <w:noProof/>
-          <w:sz w:val="22"/>
-          <w:szCs w:val="22"/>
-          <w:lang w:val="en-US"/>
-        </w:rPr>
-        <w:t>C</w:t>
-      </w:r>
-      <w:r>
-        <w:rPr>
-          <w:rFonts w:ascii="Century Gothic" w:hAnsi="Century Gothic"/>
-          <w:noProof/>
-          <w:sz w:val="22"/>
-          <w:szCs w:val="22"/>
-          <w:lang w:val="en-US"/>
-        </w:rPr>
-        <w:t>ommunication skills;</w:t>
+        <w:t>- Communication skills;</w:t>
       </w:r>
     </w:p>
     <w:p>
@@ -5506,27 +4482,7 @@
           <w:szCs w:val="22"/>
           <w:lang w:val="en-US"/>
         </w:rPr>
-        <w:t xml:space="preserve">- </w:t>
-      </w:r>
-      <w:r>
-        <w:rPr>
-          <w:rFonts w:ascii="Century Gothic" w:hAnsi="Century Gothic"/>
-          <w:noProof/>
-          <w:sz w:val="22"/>
-          <w:szCs w:val="22"/>
-          <w:lang w:val="en-US"/>
-        </w:rPr>
-        <w:t>E</w:t>
-      </w:r>
-      <w:r>
-        <w:rPr>
-          <w:rFonts w:ascii="Century Gothic" w:hAnsi="Century Gothic"/>
-          <w:noProof/>
-          <w:sz w:val="22"/>
-          <w:szCs w:val="22"/>
-          <w:lang w:val="en-US"/>
-        </w:rPr>
-        <w:t>ase of learning;</w:t>
+        <w:t>- Ease of learning;</w:t>
       </w:r>
     </w:p>
     <w:p>
@@ -5549,27 +4505,7 @@
           <w:szCs w:val="22"/>
           <w:lang w:val="en-US"/>
         </w:rPr>
-        <w:t xml:space="preserve">- </w:t>
-      </w:r>
-      <w:r>
-        <w:rPr>
-          <w:rFonts w:ascii="Century Gothic" w:hAnsi="Century Gothic"/>
-          <w:noProof/>
-          <w:sz w:val="22"/>
-          <w:szCs w:val="22"/>
-          <w:lang w:val="en-US"/>
-        </w:rPr>
-        <w:t>H</w:t>
-      </w:r>
-      <w:r>
-        <w:rPr>
-          <w:rFonts w:ascii="Century Gothic" w:hAnsi="Century Gothic"/>
-          <w:noProof/>
-          <w:sz w:val="22"/>
-          <w:szCs w:val="22"/>
-          <w:lang w:val="en-US"/>
-        </w:rPr>
-        <w:t>igh analytical skills;</w:t>
+        <w:t>- High analytical skills;</w:t>
       </w:r>
     </w:p>
     <w:p>
@@ -5592,37 +4528,7 @@
           <w:szCs w:val="22"/>
           <w:lang w:val="en-US"/>
         </w:rPr>
-        <w:t>-</w:t>
-      </w:r>
-      <w:r>
-        <w:rPr>
-          <w:rFonts w:ascii="Century Gothic" w:hAnsi="Century Gothic"/>
-          <w:noProof/>
-          <w:sz w:val="22"/>
-          <w:szCs w:val="22"/>
-          <w:lang w:val="en-US"/>
-        </w:rPr>
-        <w:t xml:space="preserve"> </w:t>
-      </w:r>
-      <w:r>
-        <w:rPr>
-          <w:rFonts w:ascii="Century Gothic" w:hAnsi="Century Gothic"/>
-          <w:noProof/>
-          <w:sz w:val="22"/>
-          <w:szCs w:val="22"/>
-          <w:lang w:val="en-US"/>
-        </w:rPr>
-        <w:t>P</w:t>
-      </w:r>
-      <w:r>
-        <w:rPr>
-          <w:rFonts w:ascii="Century Gothic" w:hAnsi="Century Gothic"/>
-          <w:noProof/>
-          <w:sz w:val="22"/>
-          <w:szCs w:val="22"/>
-          <w:lang w:val="en-US"/>
-        </w:rPr>
-        <w:t>urposefulness;</w:t>
+        <w:t>- Purposefulness;</w:t>
       </w:r>
     </w:p>
     <w:p>
@@ -5668,27 +4574,7 @@
           <w:szCs w:val="22"/>
           <w:lang w:val="en-US"/>
         </w:rPr>
-        <w:t xml:space="preserve">- </w:t>
-      </w:r>
-      <w:r>
-        <w:rPr>
-          <w:rFonts w:ascii="Century Gothic" w:hAnsi="Century Gothic"/>
-          <w:noProof/>
-          <w:sz w:val="22"/>
-          <w:szCs w:val="22"/>
-          <w:lang w:val="en-US"/>
-        </w:rPr>
-        <w:t>T</w:t>
-      </w:r>
-      <w:r>
-        <w:rPr>
-          <w:rFonts w:ascii="Century Gothic" w:hAnsi="Century Gothic"/>
-          <w:noProof/>
-          <w:sz w:val="22"/>
-          <w:szCs w:val="22"/>
-          <w:lang w:val="en-US"/>
-        </w:rPr>
-        <w:t>eamwork skills;</w:t>
+        <w:t>- Teamwork skills;</w:t>
       </w:r>
     </w:p>
     <w:p>
@@ -5711,27 +4597,7 @@
           <w:szCs w:val="22"/>
           <w:lang w:val="en-US"/>
         </w:rPr>
-        <w:t xml:space="preserve">- </w:t>
-      </w:r>
-      <w:r>
-        <w:rPr>
-          <w:rFonts w:ascii="Century Gothic" w:hAnsi="Century Gothic"/>
-          <w:noProof/>
-          <w:sz w:val="22"/>
-          <w:szCs w:val="22"/>
-          <w:lang w:val="en-US"/>
-        </w:rPr>
-        <w:t>E</w:t>
-      </w:r>
-      <w:r>
-        <w:rPr>
-          <w:rFonts w:ascii="Century Gothic" w:hAnsi="Century Gothic"/>
-          <w:noProof/>
-          <w:sz w:val="22"/>
-          <w:szCs w:val="22"/>
-          <w:lang w:val="en-US"/>
-        </w:rPr>
-        <w:t>xecutive and responsible;</w:t>
+        <w:t>- Executive and responsible;</w:t>
       </w:r>
     </w:p>
     <w:p>
@@ -5754,17 +4620,7 @@
           <w:szCs w:val="22"/>
           <w:lang w:val="en-US"/>
         </w:rPr>
-        <w:t xml:space="preserve">- </w:t>
-      </w:r>
-      <w:r>
-        <w:rPr>
-          <w:rFonts w:ascii="Century Gothic" w:hAnsi="Century Gothic"/>
-          <w:noProof/>
-          <w:sz w:val="22"/>
-          <w:szCs w:val="22"/>
-          <w:lang w:val="en-US"/>
-        </w:rPr>
-        <w:t>Open to gaining new and interesting experience;</w:t>
+        <w:t>- Open to gaining new and interesting experience;</w:t>
       </w:r>
     </w:p>
     <w:p>
@@ -5787,27 +4643,7 @@
           <w:szCs w:val="22"/>
           <w:lang w:val="en-US"/>
         </w:rPr>
-        <w:t xml:space="preserve">- </w:t>
-      </w:r>
-      <w:r>
-        <w:rPr>
-          <w:rFonts w:ascii="Century Gothic" w:hAnsi="Century Gothic"/>
-          <w:noProof/>
-          <w:sz w:val="22"/>
-          <w:szCs w:val="22"/>
-          <w:lang w:val="en-US"/>
-        </w:rPr>
-        <w:t>C</w:t>
-      </w:r>
-      <w:r>
-        <w:rPr>
-          <w:rFonts w:ascii="Century Gothic" w:hAnsi="Century Gothic"/>
-          <w:noProof/>
-          <w:sz w:val="22"/>
-          <w:szCs w:val="22"/>
-          <w:lang w:val="en-US"/>
-        </w:rPr>
-        <w:t>apable of quick decision making and passion for business.</w:t>
+        <w:t>- Capable of quick decision making and passion for business.</w:t>
       </w:r>
     </w:p>
     <w:sectPr>
@@ -7299,6 +6135,7 @@
   <w:style w:type="character" w:default="1" w:styleId="a0">
     <w:name w:val="Default Paragraph Font"/>
     <w:uiPriority w:val="1"/>
+    <w:semiHidden/>
     <w:unhideWhenUsed/>
   </w:style>
   <w:style w:type="table" w:default="1" w:styleId="a1">

</xml_diff>

<commit_message>
git commit -m "Update ver1.4" -a
</commit_message>
<xml_diff>
--- a/CV_Kulgeiko/CV_Kulgeyko_QA_ENG.docx
+++ b/CV_Kulgeiko/CV_Kulgeyko_QA_ENG.docx
@@ -1088,13 +1088,10 @@
       </w:tblPr>
       <w:tblGrid>
         <w:gridCol w:w="2689"/>
-        <w:gridCol w:w="6977"/>
-        <w:gridCol w:w="8"/>
+        <w:gridCol w:w="7229"/>
       </w:tblGrid>
       <w:tr>
         <w:trPr>
-          <w:gridAfter w:val="1"/>
-          <w:wAfter w:w="8" w:type="dxa"/>
           <w:trHeight w:val="670"/>
           <w:jc w:val="center"/>
         </w:trPr>
@@ -1132,7 +1129,7 @@
         </w:tc>
         <w:tc>
           <w:tcPr>
-            <w:tcW w:w="6977" w:type="dxa"/>
+            <w:tcW w:w="7229" w:type="dxa"/>
             <w:tcBorders>
               <w:top w:val="single" w:sz="4" w:space="0" w:color="auto"/>
               <w:left w:val="single" w:sz="4" w:space="0" w:color="auto"/>
@@ -1152,6 +1149,7 @@
                 <w:lang w:val="en-US"/>
               </w:rPr>
             </w:pPr>
+            <w:proofErr w:type="spellStart"/>
             <w:r>
               <w:rPr>
                 <w:rFonts w:ascii="Century Gothic" w:hAnsi="Century Gothic"/>
@@ -1159,35 +1157,62 @@
                 <w:sz w:val="24"/>
                 <w:lang w:val="en-US"/>
               </w:rPr>
-              <w:t>Zaporizhzhia State Engineering Academy (ZSEA)</w:t>
+              <w:t>Zaporizhzhia</w:t>
+            </w:r>
+            <w:proofErr w:type="spellEnd"/>
+            <w:r>
+              <w:rPr>
+                <w:rFonts w:ascii="Century Gothic" w:hAnsi="Century Gothic"/>
+                <w:b/>
+                <w:sz w:val="24"/>
+                <w:lang w:val="en-US"/>
+              </w:rPr>
+              <w:t xml:space="preserve"> State Engineering Academy (ZSEA)</w:t>
             </w:r>
           </w:p>
           <w:p>
             <w:pPr>
-              <w:pStyle w:val="4"/>
-              <w:ind w:firstLine="0"/>
-              <w:rPr>
-                <w:rFonts w:ascii="Century Gothic" w:hAnsi="Century Gothic"/>
-                <w:szCs w:val="22"/>
-                <w:lang w:val="en-US"/>
+              <w:jc w:val="center"/>
+              <w:rPr>
+                <w:rFonts w:ascii="Century Gothic" w:hAnsi="Century Gothic"/>
+                <w:color w:val="202124"/>
+                <w:sz w:val="22"/>
+                <w:szCs w:val="22"/>
+                <w:lang w:val="ru-UA" w:eastAsia="ru-UA"/>
               </w:rPr>
             </w:pPr>
             <w:r>
               <w:rPr>
                 <w:rFonts w:ascii="Century Gothic" w:hAnsi="Century Gothic"/>
-                <w:b w:val="0"/>
-                <w:sz w:val="24"/>
-                <w:lang w:val="en-US"/>
-              </w:rPr>
-              <w:t>(Chair of Electronic Systems)</w:t>
+                <w:sz w:val="22"/>
+                <w:szCs w:val="22"/>
+                <w:lang w:val="en-US"/>
+              </w:rPr>
+              <w:t xml:space="preserve">(Chair of </w:t>
+            </w:r>
+            <w:r>
+              <w:rPr>
+                <w:rFonts w:ascii="Century Gothic" w:hAnsi="Century Gothic"/>
+                <w:sz w:val="22"/>
+                <w:szCs w:val="22"/>
+                <w:lang w:val="en-US"/>
+              </w:rPr>
+              <w:t>Industrial Electronics</w:t>
+            </w:r>
+            <w:r>
+              <w:rPr>
+                <w:rFonts w:ascii="Century Gothic" w:hAnsi="Century Gothic"/>
+                <w:sz w:val="22"/>
+                <w:szCs w:val="22"/>
+                <w:lang w:val="en-US"/>
+              </w:rPr>
+              <w:t>)</w:t>
             </w:r>
           </w:p>
         </w:tc>
       </w:tr>
       <w:tr>
         <w:trPr>
-          <w:gridAfter w:val="1"/>
-          <w:wAfter w:w="8" w:type="dxa"/>
           <w:trHeight w:val="444"/>
           <w:jc w:val="center"/>
         </w:trPr>
@@ -1226,7 +1251,7 @@
         </w:tc>
         <w:tc>
           <w:tcPr>
-            <w:tcW w:w="6977" w:type="dxa"/>
+            <w:tcW w:w="7229" w:type="dxa"/>
             <w:tcBorders>
               <w:top w:val="single" w:sz="4" w:space="0" w:color="auto"/>
               <w:left w:val="single" w:sz="4" w:space="0" w:color="auto"/>
@@ -1263,8 +1288,6 @@
       </w:tr>
       <w:tr>
         <w:trPr>
-          <w:gridAfter w:val="1"/>
-          <w:wAfter w:w="8" w:type="dxa"/>
           <w:trHeight w:val="407"/>
           <w:jc w:val="center"/>
         </w:trPr>
@@ -1303,7 +1326,7 @@
         </w:tc>
         <w:tc>
           <w:tcPr>
-            <w:tcW w:w="6977" w:type="dxa"/>
+            <w:tcW w:w="7229" w:type="dxa"/>
             <w:tcBorders>
               <w:top w:val="single" w:sz="4" w:space="0" w:color="auto"/>
               <w:left w:val="single" w:sz="4" w:space="0" w:color="auto"/>
@@ -1340,8 +1363,6 @@
       </w:tr>
       <w:tr>
         <w:trPr>
-          <w:gridAfter w:val="1"/>
-          <w:wAfter w:w="8" w:type="dxa"/>
           <w:trHeight w:val="413"/>
           <w:jc w:val="center"/>
         </w:trPr>
@@ -1380,7 +1401,7 @@
         </w:tc>
         <w:tc>
           <w:tcPr>
-            <w:tcW w:w="6977" w:type="dxa"/>
+            <w:tcW w:w="7229" w:type="dxa"/>
             <w:tcBorders>
               <w:top w:val="single" w:sz="4" w:space="0" w:color="auto"/>
               <w:left w:val="single" w:sz="4" w:space="0" w:color="auto"/>
@@ -1422,8 +1443,8 @@
         </w:trPr>
         <w:tc>
           <w:tcPr>
-            <w:tcW w:w="9674" w:type="dxa"/>
-            <w:gridSpan w:val="3"/>
+            <w:tcW w:w="9918" w:type="dxa"/>
+            <w:gridSpan w:val="2"/>
             <w:tcBorders>
               <w:top w:val="single" w:sz="4" w:space="0" w:color="auto"/>
               <w:left w:val="single" w:sz="4" w:space="0" w:color="auto"/>
@@ -1449,8 +1470,6 @@
       </w:tr>
       <w:tr>
         <w:trPr>
-          <w:gridAfter w:val="1"/>
-          <w:wAfter w:w="8" w:type="dxa"/>
           <w:trHeight w:val="566"/>
           <w:jc w:val="center"/>
         </w:trPr>
@@ -1488,7 +1507,7 @@
         </w:tc>
         <w:tc>
           <w:tcPr>
-            <w:tcW w:w="6977" w:type="dxa"/>
+            <w:tcW w:w="7229" w:type="dxa"/>
             <w:tcBorders>
               <w:top w:val="single" w:sz="4" w:space="0" w:color="auto"/>
               <w:left w:val="single" w:sz="4" w:space="0" w:color="auto"/>
@@ -1525,7 +1544,7 @@
               <w:ind w:left="176" w:hanging="48"/>
               <w:rPr>
                 <w:rFonts w:ascii="Century Gothic" w:hAnsi="Century Gothic"/>
-                <w:b/>
+                <w:bCs/>
                 <w:noProof/>
                 <w:sz w:val="22"/>
                 <w:szCs w:val="22"/>
@@ -1535,20 +1554,37 @@
             <w:r>
               <w:rPr>
                 <w:rFonts w:ascii="Century Gothic" w:hAnsi="Century Gothic"/>
-                <w:b/>
+                <w:bCs/>
                 <w:noProof/>
                 <w:sz w:val="24"/>
                 <w:lang w:val="en-US"/>
               </w:rPr>
-              <w:t>(ZSEA, Department of Additional Qualification Education)</w:t>
+              <w:t xml:space="preserve">(ZSEA, </w:t>
+            </w:r>
+            <w:r>
+              <w:rPr>
+                <w:rFonts w:ascii="Century Gothic" w:hAnsi="Century Gothic"/>
+                <w:sz w:val="22"/>
+                <w:szCs w:val="22"/>
+                <w:lang w:val="en-US"/>
+              </w:rPr>
+              <w:t>Chair</w:t>
+            </w:r>
+            <w:r>
+              <w:rPr>
+                <w:rFonts w:ascii="Century Gothic" w:hAnsi="Century Gothic"/>
+                <w:bCs/>
+                <w:noProof/>
+                <w:sz w:val="24"/>
+                <w:lang w:val="en-US"/>
+              </w:rPr>
+              <w:t xml:space="preserve"> of Additional Qualification Education)</w:t>
             </w:r>
           </w:p>
         </w:tc>
       </w:tr>
       <w:tr>
         <w:trPr>
-          <w:gridAfter w:val="1"/>
-          <w:wAfter w:w="8" w:type="dxa"/>
           <w:trHeight w:val="414"/>
           <w:jc w:val="center"/>
         </w:trPr>
@@ -1587,7 +1623,7 @@
         </w:tc>
         <w:tc>
           <w:tcPr>
-            <w:tcW w:w="6977" w:type="dxa"/>
+            <w:tcW w:w="7229" w:type="dxa"/>
             <w:tcBorders>
               <w:top w:val="single" w:sz="4" w:space="0" w:color="auto"/>
               <w:left w:val="single" w:sz="4" w:space="0" w:color="auto"/>
@@ -1624,8 +1660,6 @@
       </w:tr>
       <w:tr>
         <w:trPr>
-          <w:gridAfter w:val="1"/>
-          <w:wAfter w:w="8" w:type="dxa"/>
           <w:trHeight w:val="470"/>
           <w:jc w:val="center"/>
         </w:trPr>
@@ -1664,7 +1698,7 @@
         </w:tc>
         <w:tc>
           <w:tcPr>
-            <w:tcW w:w="6977" w:type="dxa"/>
+            <w:tcW w:w="7229" w:type="dxa"/>
             <w:tcBorders>
               <w:top w:val="single" w:sz="4" w:space="0" w:color="auto"/>
               <w:left w:val="single" w:sz="4" w:space="0" w:color="auto"/>
@@ -2013,7 +2047,27 @@
           <w:szCs w:val="22"/>
           <w:lang w:val="en-US"/>
         </w:rPr>
-        <w:t>- Requirements analysis and writing Test cases</w:t>
+        <w:t xml:space="preserve">- </w:t>
+      </w:r>
+      <w:proofErr w:type="gramStart"/>
+      <w:r>
+        <w:rPr>
+          <w:rFonts w:ascii="Century Gothic" w:hAnsi="Century Gothic"/>
+          <w:sz w:val="22"/>
+          <w:szCs w:val="22"/>
+          <w:lang w:val="en-US"/>
+        </w:rPr>
+        <w:t>Requirements</w:t>
+      </w:r>
+      <w:proofErr w:type="gramEnd"/>
+      <w:r>
+        <w:rPr>
+          <w:rFonts w:ascii="Century Gothic" w:hAnsi="Century Gothic"/>
+          <w:sz w:val="22"/>
+          <w:szCs w:val="22"/>
+          <w:lang w:val="en-US"/>
+        </w:rPr>
+        <w:t xml:space="preserve"> analysis and writing Test cases</w:t>
       </w:r>
     </w:p>
     <w:p>
@@ -2438,7 +2492,7 @@
           <w:szCs w:val="22"/>
           <w:lang w:val="en-US"/>
         </w:rPr>
-        <w:t>Deep knowledge of GSM and CDMA, experience in the field of telecommunications: in the construction, installation and operation of mobile communication facilities.</w:t>
+        <w:t>Deep knowledge of GSM and CDMA, experience in the field of telecommunications: in the construction, installation and operation of mobile communication facilities</w:t>
       </w:r>
     </w:p>
     <w:p>
@@ -2464,7 +2518,7 @@
           <w:szCs w:val="22"/>
           <w:lang w:val="en-US"/>
         </w:rPr>
-        <w:t>Experience in working with contractors and quality control of work performed, technical supervision.</w:t>
+        <w:t>Experience in working with contractors and quality control of work performed, technical supervision</w:t>
       </w:r>
     </w:p>
     <w:p>
@@ -2490,7 +2544,7 @@
           <w:szCs w:val="22"/>
           <w:lang w:val="en-US"/>
         </w:rPr>
-        <w:t>Participation in the development of energy saving projects.</w:t>
+        <w:t>Participation in the development of energy saving projects</w:t>
       </w:r>
     </w:p>
     <w:p>
@@ -2516,8 +2570,21 @@
           <w:szCs w:val="22"/>
           <w:lang w:val="en-US"/>
         </w:rPr>
-        <w:t>Registration of technical documentation.</w:t>
-      </w:r>
+        <w:t>Registration of technical documentation</w:t>
+      </w:r>
+    </w:p>
+    <w:p>
+      <w:pPr>
+        <w:ind w:left="360"/>
+        <w:jc w:val="both"/>
+        <w:rPr>
+          <w:rFonts w:ascii="Century Gothic" w:hAnsi="Century Gothic"/>
+          <w:noProof/>
+          <w:sz w:val="22"/>
+          <w:szCs w:val="22"/>
+          <w:lang w:val="en-US"/>
+        </w:rPr>
+      </w:pPr>
     </w:p>
     <w:p>
       <w:pPr>
@@ -2680,26 +2747,6 @@
               </w:rPr>
               <w:t>2020</w:t>
             </w:r>
-            <w:r>
-              <w:rPr>
-                <w:rFonts w:ascii="Century Gothic" w:hAnsi="Century Gothic"/>
-                <w:noProof/>
-                <w:sz w:val="22"/>
-                <w:szCs w:val="22"/>
-                <w:lang w:val="en-US"/>
-              </w:rPr>
-              <w:t xml:space="preserve"> </w:t>
-            </w:r>
-            <w:r>
-              <w:rPr>
-                <w:rFonts w:ascii="Century Gothic" w:hAnsi="Century Gothic"/>
-                <w:noProof/>
-                <w:sz w:val="22"/>
-                <w:szCs w:val="22"/>
-                <w:lang w:val="en-US"/>
-              </w:rPr>
-              <w:t>год</w:t>
-            </w:r>
           </w:p>
           <w:p>
             <w:pPr>
@@ -2781,16 +2828,6 @@
                 <w:lang w:val="en-US"/>
               </w:rPr>
               <w:t>2019</w:t>
-            </w:r>
-            <w:r>
-              <w:rPr>
-                <w:rFonts w:ascii="Century Gothic" w:hAnsi="Century Gothic"/>
-                <w:noProof/>
-                <w:sz w:val="22"/>
-                <w:szCs w:val="22"/>
-                <w:lang w:val="en-US"/>
-              </w:rPr>
-              <w:t xml:space="preserve"> год</w:t>
             </w:r>
           </w:p>
           <w:p>
@@ -3165,7 +3202,73 @@
                 <w:szCs w:val="22"/>
                 <w:lang w:val="en-US"/>
               </w:rPr>
-              <w:t>Freelance on crow-funding platforms: Utest, bugfinders and Passbrains.</w:t>
+              <w:t xml:space="preserve">Freelance on crow-funding platforms: </w:t>
+            </w:r>
+            <w:proofErr w:type="spellStart"/>
+            <w:r>
+              <w:rPr>
+                <w:rFonts w:ascii="Century Gothic" w:hAnsi="Century Gothic"/>
+                <w:bCs/>
+                <w:sz w:val="22"/>
+                <w:szCs w:val="22"/>
+                <w:lang w:val="en-US"/>
+              </w:rPr>
+              <w:t>Utest</w:t>
+            </w:r>
+            <w:proofErr w:type="spellEnd"/>
+            <w:r>
+              <w:rPr>
+                <w:rFonts w:ascii="Century Gothic" w:hAnsi="Century Gothic"/>
+                <w:bCs/>
+                <w:sz w:val="22"/>
+                <w:szCs w:val="22"/>
+                <w:lang w:val="en-US"/>
+              </w:rPr>
+              <w:t xml:space="preserve">, </w:t>
+            </w:r>
+            <w:proofErr w:type="spellStart"/>
+            <w:r>
+              <w:rPr>
+                <w:rFonts w:ascii="Century Gothic" w:hAnsi="Century Gothic"/>
+                <w:bCs/>
+                <w:sz w:val="22"/>
+                <w:szCs w:val="22"/>
+                <w:lang w:val="en-US"/>
+              </w:rPr>
+              <w:t>bugfinders</w:t>
+            </w:r>
+            <w:proofErr w:type="spellEnd"/>
+            <w:r>
+              <w:rPr>
+                <w:rFonts w:ascii="Century Gothic" w:hAnsi="Century Gothic"/>
+                <w:bCs/>
+                <w:sz w:val="22"/>
+                <w:szCs w:val="22"/>
+                <w:lang w:val="en-US"/>
+              </w:rPr>
+              <w:t xml:space="preserve"> and </w:t>
+            </w:r>
+            <w:proofErr w:type="spellStart"/>
+            <w:r>
+              <w:rPr>
+                <w:rFonts w:ascii="Century Gothic" w:hAnsi="Century Gothic"/>
+                <w:bCs/>
+                <w:sz w:val="22"/>
+                <w:szCs w:val="22"/>
+                <w:lang w:val="en-US"/>
+              </w:rPr>
+              <w:t>Passbrains</w:t>
+            </w:r>
+            <w:proofErr w:type="spellEnd"/>
+            <w:r>
+              <w:rPr>
+                <w:rFonts w:ascii="Century Gothic" w:hAnsi="Century Gothic"/>
+                <w:bCs/>
+                <w:sz w:val="22"/>
+                <w:szCs w:val="22"/>
+                <w:lang w:val="en-US"/>
+              </w:rPr>
+              <w:t>.</w:t>
             </w:r>
           </w:p>
           <w:p>
@@ -3437,7 +3540,29 @@
                 <w:szCs w:val="22"/>
                 <w:lang w:val="en-US"/>
               </w:rPr>
-              <w:t>LLC "Intertelecom" - Mobile communication operator</w:t>
+              <w:t>LLC "</w:t>
+            </w:r>
+            <w:proofErr w:type="spellStart"/>
+            <w:r>
+              <w:rPr>
+                <w:rFonts w:ascii="Century Gothic" w:hAnsi="Century Gothic"/>
+                <w:bCs/>
+                <w:sz w:val="22"/>
+                <w:szCs w:val="22"/>
+                <w:lang w:val="en-US"/>
+              </w:rPr>
+              <w:t>Intertelecom</w:t>
+            </w:r>
+            <w:proofErr w:type="spellEnd"/>
+            <w:r>
+              <w:rPr>
+                <w:rFonts w:ascii="Century Gothic" w:hAnsi="Century Gothic"/>
+                <w:bCs/>
+                <w:sz w:val="22"/>
+                <w:szCs w:val="22"/>
+                <w:lang w:val="en-US"/>
+              </w:rPr>
+              <w:t>" - Mobile communication operator</w:t>
             </w:r>
           </w:p>
           <w:p>
@@ -3496,7 +3621,29 @@
                 <w:szCs w:val="22"/>
                 <w:lang w:val="en-US"/>
               </w:rPr>
-              <w:t>LLC "Deka Service" - general contractor "Astelit" LifeCell</w:t>
+              <w:t>LLC "Deka Service" - general contractor "</w:t>
+            </w:r>
+            <w:proofErr w:type="spellStart"/>
+            <w:r>
+              <w:rPr>
+                <w:rFonts w:ascii="Century Gothic" w:hAnsi="Century Gothic"/>
+                <w:bCs/>
+                <w:sz w:val="22"/>
+                <w:szCs w:val="22"/>
+                <w:lang w:val="en-US"/>
+              </w:rPr>
+              <w:t>Astelit</w:t>
+            </w:r>
+            <w:proofErr w:type="spellEnd"/>
+            <w:r>
+              <w:rPr>
+                <w:rFonts w:ascii="Century Gothic" w:hAnsi="Century Gothic"/>
+                <w:bCs/>
+                <w:sz w:val="22"/>
+                <w:szCs w:val="22"/>
+                <w:lang w:val="en-US"/>
+              </w:rPr>
+              <w:t>" LifeCell</w:t>
             </w:r>
           </w:p>
           <w:p>
@@ -3627,7 +3774,27 @@
                 <w:szCs w:val="22"/>
                 <w:lang w:val="en-US"/>
               </w:rPr>
-              <w:t>LLC "PIK MM" - Position: engineer designer of the GSM network</w:t>
+              <w:t xml:space="preserve">LLC "PIK MM" - Position: </w:t>
+            </w:r>
+            <w:r>
+              <w:rPr>
+                <w:rFonts w:ascii="Century Gothic" w:hAnsi="Century Gothic"/>
+                <w:bCs/>
+                <w:sz w:val="22"/>
+                <w:szCs w:val="22"/>
+                <w:lang w:val="en-US"/>
+              </w:rPr>
+              <w:t>E</w:t>
+            </w:r>
+            <w:r>
+              <w:rPr>
+                <w:rFonts w:ascii="Century Gothic" w:hAnsi="Century Gothic"/>
+                <w:bCs/>
+                <w:sz w:val="22"/>
+                <w:szCs w:val="22"/>
+                <w:lang w:val="en-US"/>
+              </w:rPr>
+              <w:t>ngineer designer of the GSM network</w:t>
             </w:r>
           </w:p>
         </w:tc>
@@ -3745,7 +3912,18 @@
           <w:szCs w:val="22"/>
           <w:lang w:val="en-US"/>
         </w:rPr>
-        <w:t>Russian    - native</w:t>
+        <w:t xml:space="preserve">Russian    - </w:t>
+      </w:r>
+      <w:r>
+        <w:rPr>
+          <w:rFonts w:ascii="Century Gothic" w:hAnsi="Century Gothic"/>
+          <w:bCs/>
+          <w:noProof/>
+          <w:sz w:val="22"/>
+          <w:szCs w:val="22"/>
+          <w:lang w:val="en-US"/>
+        </w:rPr>
+        <w:t>Good</w:t>
       </w:r>
     </w:p>
     <w:p>

</xml_diff>

<commit_message>
git commit -m "UpDate v.1.5"
</commit_message>
<xml_diff>
--- a/CV_Kulgeiko/CV_Kulgeyko_QA_ENG.docx
+++ b/CV_Kulgeiko/CV_Kulgeyko_QA_ENG.docx
@@ -800,7 +800,7 @@
           <w:noProof/>
           <w:sz w:val="22"/>
           <w:szCs w:val="22"/>
-          <w:lang w:val="de-DE"/>
+          <w:lang w:val="en-US"/>
         </w:rPr>
         <w:t xml:space="preserve">Git Hub: </w:t>
       </w:r>
@@ -810,7 +810,7 @@
           <w:noProof/>
           <w:sz w:val="22"/>
           <w:szCs w:val="22"/>
-          <w:lang w:val="de-DE"/>
+          <w:lang w:val="en-US"/>
         </w:rPr>
         <w:t xml:space="preserve">    </w:t>
       </w:r>
@@ -822,7 +822,7 @@
             <w:b/>
             <w:bCs/>
             <w:noProof/>
-            <w:lang w:val="de-DE"/>
+            <w:lang w:val="en-US"/>
           </w:rPr>
           <w:t>https://u.to/OOEcGw</w:t>
         </w:r>
@@ -833,6 +833,7 @@
           <w:noProof/>
           <w:sz w:val="22"/>
           <w:szCs w:val="22"/>
+          <w:lang w:val="en-US"/>
         </w:rPr>
         <w:t xml:space="preserve"> </w:t>
       </w:r>
@@ -842,6 +843,7 @@
           <w:noProof/>
           <w:sz w:val="22"/>
           <w:szCs w:val="22"/>
+          <w:lang w:val="en-US"/>
         </w:rPr>
         <w:tab/>
       </w:r>
@@ -886,7 +888,7 @@
           <w:noProof/>
           <w:sz w:val="10"/>
           <w:szCs w:val="10"/>
-          <w:lang w:val="de-DE"/>
+          <w:lang w:val="en-US"/>
         </w:rPr>
       </w:pPr>
     </w:p>
@@ -1053,7 +1055,6 @@
                 <w:lang w:val="en-US"/>
               </w:rPr>
             </w:pPr>
-            <w:proofErr w:type="spellStart"/>
             <w:r>
               <w:rPr>
                 <w:rFonts w:ascii="Century Gothic" w:hAnsi="Century Gothic"/>
@@ -1061,17 +1062,7 @@
                 <w:sz w:val="24"/>
                 <w:lang w:val="en-US"/>
               </w:rPr>
-              <w:t>Zaporizhzhia</w:t>
-            </w:r>
-            <w:proofErr w:type="spellEnd"/>
-            <w:r>
-              <w:rPr>
-                <w:rFonts w:ascii="Century Gothic" w:hAnsi="Century Gothic"/>
-                <w:b/>
-                <w:sz w:val="24"/>
-                <w:lang w:val="en-US"/>
-              </w:rPr>
-              <w:t xml:space="preserve"> State Engineering Academy (ZSEA)</w:t>
+              <w:t>Zaporizhzhia State Engineering Academy (ZSEA)</w:t>
             </w:r>
           </w:p>
           <w:p>
@@ -1763,7 +1754,25 @@
           <w:szCs w:val="22"/>
           <w:lang w:val="en-US"/>
         </w:rPr>
-        <w:t>Receive a new challenge as Quality Assurance in a reliable, developing company with a perspective for further growth.</w:t>
+        <w:t>Receive a new challenge as Quality Assurance in a reliable, developing company with a perspective for further growth</w:t>
+      </w:r>
+      <w:r>
+        <w:rPr>
+          <w:rFonts w:ascii="Century Gothic" w:hAnsi="Century Gothic"/>
+          <w:sz w:val="22"/>
+          <w:szCs w:val="22"/>
+          <w:lang w:val="en-US"/>
+        </w:rPr>
+        <w:t xml:space="preserve"> </w:t>
+      </w:r>
+      <w:r>
+        <w:rPr>
+          <w:rFonts w:ascii="Century Gothic" w:hAnsi="Century Gothic"/>
+          <w:sz w:val="22"/>
+          <w:szCs w:val="22"/>
+          <w:lang w:val="en-US"/>
+        </w:rPr>
+        <w:t>with long-term cooperation.</w:t>
       </w:r>
     </w:p>
     <w:p>
@@ -1966,27 +1975,7 @@
           <w:szCs w:val="22"/>
           <w:lang w:val="en-US"/>
         </w:rPr>
-        <w:t xml:space="preserve">- </w:t>
-      </w:r>
-      <w:proofErr w:type="gramStart"/>
-      <w:r>
-        <w:rPr>
-          <w:rFonts w:ascii="Century Gothic" w:hAnsi="Century Gothic"/>
-          <w:sz w:val="22"/>
-          <w:szCs w:val="22"/>
-          <w:lang w:val="en-US"/>
-        </w:rPr>
-        <w:t>Requirements</w:t>
-      </w:r>
-      <w:proofErr w:type="gramEnd"/>
-      <w:r>
-        <w:rPr>
-          <w:rFonts w:ascii="Century Gothic" w:hAnsi="Century Gothic"/>
-          <w:sz w:val="22"/>
-          <w:szCs w:val="22"/>
-          <w:lang w:val="en-US"/>
-        </w:rPr>
-        <w:t xml:space="preserve"> analysis and writing Test cases</w:t>
+        <w:t>- Requirements analysis and writing Test cases</w:t>
       </w:r>
     </w:p>
     <w:p>
@@ -2507,24 +2496,38 @@
     </w:p>
     <w:p>
       <w:pPr>
-        <w:rPr>
-          <w:rFonts w:ascii="Century Gothic" w:hAnsi="Century Gothic"/>
-          <w:b/>
-          <w:noProof/>
-          <w:sz w:val="22"/>
-          <w:szCs w:val="22"/>
-          <w:lang w:val="en-US"/>
-        </w:rPr>
-      </w:pPr>
-      <w:r>
-        <w:rPr>
-          <w:rFonts w:ascii="Century Gothic" w:hAnsi="Century Gothic"/>
-          <w:b/>
-          <w:noProof/>
-          <w:sz w:val="22"/>
-          <w:szCs w:val="22"/>
-          <w:lang w:val="en-US"/>
-        </w:rPr>
+        <w:ind w:left="360"/>
+        <w:jc w:val="both"/>
+        <w:rPr>
+          <w:rFonts w:ascii="Century Gothic" w:hAnsi="Century Gothic"/>
+          <w:noProof/>
+          <w:sz w:val="22"/>
+          <w:szCs w:val="22"/>
+          <w:lang w:val="en-US"/>
+        </w:rPr>
+      </w:pPr>
+    </w:p>
+    <w:p>
+      <w:pPr>
+        <w:rPr>
+          <w:rFonts w:ascii="Century Gothic" w:hAnsi="Century Gothic"/>
+          <w:b/>
+          <w:noProof/>
+          <w:sz w:val="22"/>
+          <w:szCs w:val="22"/>
+          <w:lang w:val="en-US"/>
+        </w:rPr>
+      </w:pPr>
+      <w:r>
+        <w:rPr>
+          <w:rFonts w:ascii="Century Gothic" w:hAnsi="Century Gothic"/>
+          <w:b/>
+          <w:noProof/>
+          <w:sz w:val="22"/>
+          <w:szCs w:val="22"/>
+          <w:lang w:val="en-US"/>
+        </w:rPr>
+        <w:lastRenderedPageBreak/>
         <w:t>7</w:t>
       </w:r>
       <w:r>
@@ -2617,7 +2620,6 @@
                 <w:szCs w:val="22"/>
                 <w:lang w:val="en-US"/>
               </w:rPr>
-              <w:lastRenderedPageBreak/>
               <w:t>2021</w:t>
             </w:r>
           </w:p>
@@ -2639,6 +2641,18 @@
               <w:rPr>
                 <w:rFonts w:ascii="Century Gothic" w:hAnsi="Century Gothic"/>
                 <w:noProof/>
+                <w:sz w:val="22"/>
+                <w:szCs w:val="22"/>
+                <w:lang w:val="en-US"/>
+              </w:rPr>
+            </w:pPr>
+          </w:p>
+          <w:p>
+            <w:pPr>
+              <w:jc w:val="center"/>
+              <w:rPr>
+                <w:rFonts w:ascii="Century Gothic" w:hAnsi="Century Gothic"/>
+                <w:noProof/>
                 <w:sz w:val="10"/>
                 <w:szCs w:val="10"/>
                 <w:lang w:val="en-US"/>
@@ -2721,6 +2735,18 @@
               <w:rPr>
                 <w:rFonts w:ascii="Century Gothic" w:hAnsi="Century Gothic"/>
                 <w:noProof/>
+                <w:sz w:val="22"/>
+                <w:szCs w:val="22"/>
+                <w:lang w:val="en-US"/>
+              </w:rPr>
+            </w:pPr>
+          </w:p>
+          <w:p>
+            <w:pPr>
+              <w:jc w:val="center"/>
+              <w:rPr>
+                <w:rFonts w:ascii="Century Gothic" w:hAnsi="Century Gothic"/>
+                <w:noProof/>
                 <w:sz w:val="16"/>
                 <w:szCs w:val="16"/>
                 <w:lang w:val="en-US"/>
@@ -2808,6 +2834,8 @@
                 <w:rFonts w:ascii="Century Gothic" w:hAnsi="Century Gothic"/>
                 <w:b/>
                 <w:noProof/>
+                <w:sz w:val="10"/>
+                <w:szCs w:val="10"/>
                 <w:lang w:val="en-US"/>
               </w:rPr>
             </w:pPr>
@@ -3123,7 +3151,6 @@
               </w:rPr>
               <w:t xml:space="preserve">Freelance on crow-funding platforms: </w:t>
             </w:r>
-            <w:proofErr w:type="spellStart"/>
             <w:r>
               <w:rPr>
                 <w:rFonts w:ascii="Century Gothic" w:hAnsi="Century Gothic"/>
@@ -3132,9 +3159,8 @@
                 <w:szCs w:val="22"/>
                 <w:lang w:val="en-US"/>
               </w:rPr>
-              <w:t>Utest</w:t>
+              <w:t xml:space="preserve">Utest, </w:t>
             </w:r>
-            <w:proofErr w:type="spellEnd"/>
             <w:r>
               <w:rPr>
                 <w:rFonts w:ascii="Century Gothic" w:hAnsi="Century Gothic"/>
@@ -3143,9 +3169,8 @@
                 <w:szCs w:val="22"/>
                 <w:lang w:val="en-US"/>
               </w:rPr>
-              <w:t xml:space="preserve">, </w:t>
+              <w:t>B</w:t>
             </w:r>
-            <w:proofErr w:type="spellStart"/>
             <w:r>
               <w:rPr>
                 <w:rFonts w:ascii="Century Gothic" w:hAnsi="Century Gothic"/>
@@ -3154,9 +3179,8 @@
                 <w:szCs w:val="22"/>
                 <w:lang w:val="en-US"/>
               </w:rPr>
-              <w:t>bugfinders</w:t>
+              <w:t>ugfinders</w:t>
             </w:r>
-            <w:proofErr w:type="spellEnd"/>
             <w:r>
               <w:rPr>
                 <w:rFonts w:ascii="Century Gothic" w:hAnsi="Century Gothic"/>
@@ -3167,7 +3191,6 @@
               </w:rPr>
               <w:t xml:space="preserve"> and </w:t>
             </w:r>
-            <w:proofErr w:type="spellStart"/>
             <w:r>
               <w:rPr>
                 <w:rFonts w:ascii="Century Gothic" w:hAnsi="Century Gothic"/>
@@ -3176,18 +3199,7 @@
                 <w:szCs w:val="22"/>
                 <w:lang w:val="en-US"/>
               </w:rPr>
-              <w:t>Passbrains</w:t>
-            </w:r>
-            <w:proofErr w:type="spellEnd"/>
-            <w:r>
-              <w:rPr>
-                <w:rFonts w:ascii="Century Gothic" w:hAnsi="Century Gothic"/>
-                <w:b/>
-                <w:sz w:val="22"/>
-                <w:szCs w:val="22"/>
-                <w:lang w:val="en-US"/>
-              </w:rPr>
-              <w:t>.</w:t>
+              <w:t>Passbrains.</w:t>
             </w:r>
           </w:p>
           <w:p>
@@ -3197,11 +3209,21 @@
               <w:rPr>
                 <w:rFonts w:ascii="Century Gothic" w:hAnsi="Century Gothic"/>
                 <w:bCs/>
-                <w:sz w:val="16"/>
-                <w:szCs w:val="16"/>
-                <w:lang w:val="en-US"/>
-              </w:rPr>
-            </w:pPr>
+                <w:sz w:val="22"/>
+                <w:szCs w:val="22"/>
+                <w:lang w:val="en-US"/>
+              </w:rPr>
+            </w:pPr>
+            <w:r>
+              <w:rPr>
+                <w:rFonts w:ascii="Century Gothic" w:hAnsi="Century Gothic"/>
+                <w:bCs/>
+                <w:sz w:val="22"/>
+                <w:szCs w:val="22"/>
+                <w:lang w:val="en-US"/>
+              </w:rPr>
+              <w:t>Some of the tested products: adidas.com, nbcsports.com, roku.com, saksfifthavenue.com, 3303.ua, ukr.net, etc.</w:t>
+            </w:r>
           </w:p>
           <w:p>
             <w:pPr>
@@ -3210,6 +3232,19 @@
               <w:rPr>
                 <w:rFonts w:ascii="Century Gothic" w:hAnsi="Century Gothic"/>
                 <w:bCs/>
+                <w:sz w:val="10"/>
+                <w:szCs w:val="10"/>
+                <w:lang w:val="en-US"/>
+              </w:rPr>
+            </w:pPr>
+          </w:p>
+          <w:p>
+            <w:pPr>
+              <w:ind w:left="113"/>
+              <w:jc w:val="both"/>
+              <w:rPr>
+                <w:rFonts w:ascii="Century Gothic" w:hAnsi="Century Gothic"/>
+                <w:bCs/>
                 <w:sz w:val="22"/>
                 <w:szCs w:val="22"/>
                 <w:lang w:val="en-US"/>
@@ -3279,8 +3314,31 @@
               <w:rPr>
                 <w:rFonts w:ascii="Century Gothic" w:hAnsi="Century Gothic"/>
                 <w:bCs/>
-                <w:sz w:val="16"/>
-                <w:szCs w:val="16"/>
+                <w:sz w:val="22"/>
+                <w:szCs w:val="22"/>
+                <w:lang w:val="en-US"/>
+              </w:rPr>
+            </w:pPr>
+            <w:r>
+              <w:rPr>
+                <w:rFonts w:ascii="Century Gothic" w:hAnsi="Century Gothic"/>
+                <w:bCs/>
+                <w:sz w:val="22"/>
+                <w:szCs w:val="22"/>
+                <w:lang w:val="en-US"/>
+              </w:rPr>
+              <w:t>Studied Books: Savin, Kulikov, Lee Copland, Sam Kaner</w:t>
+            </w:r>
+          </w:p>
+          <w:p>
+            <w:pPr>
+              <w:ind w:left="113"/>
+              <w:jc w:val="both"/>
+              <w:rPr>
+                <w:rFonts w:ascii="Century Gothic" w:hAnsi="Century Gothic"/>
+                <w:bCs/>
+                <w:sz w:val="10"/>
+                <w:szCs w:val="10"/>
                 <w:lang w:val="en-US"/>
               </w:rPr>
             </w:pPr>
@@ -3436,29 +3494,7 @@
                 <w:szCs w:val="22"/>
                 <w:lang w:val="en-US"/>
               </w:rPr>
-              <w:t>LLC "</w:t>
-            </w:r>
-            <w:proofErr w:type="spellStart"/>
-            <w:r>
-              <w:rPr>
-                <w:rFonts w:ascii="Century Gothic" w:hAnsi="Century Gothic"/>
-                <w:bCs/>
-                <w:sz w:val="22"/>
-                <w:szCs w:val="22"/>
-                <w:lang w:val="en-US"/>
-              </w:rPr>
-              <w:t>Intertelecom</w:t>
-            </w:r>
-            <w:proofErr w:type="spellEnd"/>
-            <w:r>
-              <w:rPr>
-                <w:rFonts w:ascii="Century Gothic" w:hAnsi="Century Gothic"/>
-                <w:bCs/>
-                <w:sz w:val="22"/>
-                <w:szCs w:val="22"/>
-                <w:lang w:val="en-US"/>
-              </w:rPr>
-              <w:t>" - Mobile communication operator</w:t>
+              <w:t>LLC "Intertelecom" - Mobile communication operator</w:t>
             </w:r>
           </w:p>
           <w:p>
@@ -3517,29 +3553,7 @@
                 <w:szCs w:val="22"/>
                 <w:lang w:val="en-US"/>
               </w:rPr>
-              <w:t>LLC "Deka Service" - general contractor "</w:t>
-            </w:r>
-            <w:proofErr w:type="spellStart"/>
-            <w:r>
-              <w:rPr>
-                <w:rFonts w:ascii="Century Gothic" w:hAnsi="Century Gothic"/>
-                <w:bCs/>
-                <w:sz w:val="22"/>
-                <w:szCs w:val="22"/>
-                <w:lang w:val="en-US"/>
-              </w:rPr>
-              <w:t>Astelit</w:t>
-            </w:r>
-            <w:proofErr w:type="spellEnd"/>
-            <w:r>
-              <w:rPr>
-                <w:rFonts w:ascii="Century Gothic" w:hAnsi="Century Gothic"/>
-                <w:bCs/>
-                <w:sz w:val="22"/>
-                <w:szCs w:val="22"/>
-                <w:lang w:val="en-US"/>
-              </w:rPr>
-              <w:t>" LifeCell</w:t>
+              <w:t>LLC "Deka Service" - general contractor "Astelit" LifeCell</w:t>
             </w:r>
           </w:p>
           <w:p>
@@ -3784,7 +3798,29 @@
           <w:szCs w:val="22"/>
           <w:lang w:val="en-US"/>
         </w:rPr>
-        <w:t>Ukrainian - native</w:t>
+        <w:t xml:space="preserve">Ukrainian - </w:t>
+      </w:r>
+      <w:r>
+        <w:rPr>
+          <w:rFonts w:ascii="Century Gothic" w:hAnsi="Century Gothic"/>
+          <w:bCs/>
+          <w:noProof/>
+          <w:sz w:val="22"/>
+          <w:szCs w:val="22"/>
+          <w:lang w:val="en-US"/>
+        </w:rPr>
+        <w:t>N</w:t>
+      </w:r>
+      <w:r>
+        <w:rPr>
+          <w:rFonts w:ascii="Century Gothic" w:hAnsi="Century Gothic"/>
+          <w:bCs/>
+          <w:noProof/>
+          <w:sz w:val="22"/>
+          <w:szCs w:val="22"/>
+          <w:lang w:val="en-US"/>
+        </w:rPr>
+        <w:t>ative</w:t>
       </w:r>
     </w:p>
     <w:p>
@@ -4021,18 +4057,6 @@
         </w:rPr>
         <w:t>:</w:t>
       </w:r>
-    </w:p>
-    <w:p>
-      <w:pPr>
-        <w:rPr>
-          <w:rFonts w:ascii="Century Gothic" w:hAnsi="Century Gothic"/>
-          <w:b/>
-          <w:noProof/>
-          <w:sz w:val="10"/>
-          <w:szCs w:val="10"/>
-          <w:lang w:val="en-US"/>
-        </w:rPr>
-      </w:pPr>
     </w:p>
     <w:p>
       <w:pPr>
@@ -4322,18 +4346,6 @@
     </w:p>
     <w:p>
       <w:pPr>
-        <w:rPr>
-          <w:rFonts w:ascii="Century Gothic" w:hAnsi="Century Gothic"/>
-          <w:b/>
-          <w:noProof/>
-          <w:sz w:val="10"/>
-          <w:szCs w:val="10"/>
-          <w:lang w:val="en-US"/>
-        </w:rPr>
-      </w:pPr>
-    </w:p>
-    <w:p>
-      <w:pPr>
         <w:numPr>
           <w:ilvl w:val="0"/>
           <w:numId w:val="3"/>
@@ -4504,19 +4516,6 @@
     </w:p>
     <w:p>
       <w:pPr>
-        <w:jc w:val="both"/>
-        <w:rPr>
-          <w:rFonts w:ascii="Century Gothic" w:hAnsi="Century Gothic"/>
-          <w:b/>
-          <w:noProof/>
-          <w:sz w:val="10"/>
-          <w:szCs w:val="10"/>
-          <w:lang w:val="en-US"/>
-        </w:rPr>
-      </w:pPr>
-    </w:p>
-    <w:p>
-      <w:pPr>
         <w:ind w:left="1004"/>
         <w:jc w:val="both"/>
         <w:rPr>
@@ -4697,29 +4696,6 @@
           <w:lang w:val="en-US"/>
         </w:rPr>
         <w:t>- Executive and responsible;</w:t>
-      </w:r>
-    </w:p>
-    <w:p>
-      <w:pPr>
-        <w:ind w:left="1004"/>
-        <w:jc w:val="both"/>
-        <w:rPr>
-          <w:rFonts w:ascii="Century Gothic" w:hAnsi="Century Gothic"/>
-          <w:noProof/>
-          <w:sz w:val="22"/>
-          <w:szCs w:val="22"/>
-          <w:lang w:val="en-US"/>
-        </w:rPr>
-      </w:pPr>
-      <w:r>
-        <w:rPr>
-          <w:rFonts w:ascii="Century Gothic" w:hAnsi="Century Gothic"/>
-          <w:noProof/>
-          <w:sz w:val="22"/>
-          <w:szCs w:val="22"/>
-          <w:lang w:val="en-US"/>
-        </w:rPr>
-        <w:t>- Open to gaining new and interesting experience;</w:t>
       </w:r>
     </w:p>
     <w:p>
@@ -6234,6 +6210,7 @@
   <w:style w:type="character" w:default="1" w:styleId="a0">
     <w:name w:val="Default Paragraph Font"/>
     <w:uiPriority w:val="1"/>
+    <w:semiHidden/>
     <w:unhideWhenUsed/>
   </w:style>
   <w:style w:type="table" w:default="1" w:styleId="a1">

</xml_diff>